<commit_message>
Added Chapter 3 document - only Problem Section completed
</commit_message>
<xml_diff>
--- a/doc/Title Page.docx
+++ b/doc/Title Page.docx
@@ -640,15 +640,12 @@
           <w:szCs w:val="24"/>
         </w:rPr>
       </w:pPr>
-      <w:bookmarkStart w:id="0" w:name="_GoBack"/>
-      <w:bookmarkEnd w:id="0"/>
     </w:p>
     <w:p>
       <w:pPr>
         <w:spacing w:after="30"/>
         <w:jc w:val="center"/>
         <w:rPr>
-          <w:rFonts w:cstheme="minorHAnsi"/>
           <w:sz w:val="24"/>
           <w:szCs w:val="24"/>
         </w:rPr>
@@ -977,6 +974,8 @@
         </w:rPr>
         <w:t>“I agree to this material being made available in whole or in part to benefit the education of future students.”</w:t>
       </w:r>
+      <w:bookmarkStart w:id="0" w:name="_GoBack"/>
+      <w:bookmarkEnd w:id="0"/>
     </w:p>
     <w:sectPr>
       <w:pgSz w:w="11906" w:h="16838"/>

</xml_diff>